<commit_message>
Ajout fichier preuves (ce qui est en gris=pas fait) + description diagramme de cas d'utilisation
</commit_message>
<xml_diff>
--- a/Documentation/DOCUMENTATION.docx
+++ b/Documentation/DOCUMENTATION.docx
@@ -22,26 +22,27 @@
         </w:rPr>
         <w:t>DOCUMENTATION</w:t>
       </w:r>
-      <w:bookmarkStart w:id="0" w:name="_GoBack"/>
-      <w:bookmarkEnd w:id="0"/>
-    </w:p>
-    <w:p>
-      <w:pPr>
-        <w:rPr>
-          <w:rFonts w:ascii="Helvetica" w:hAnsi="Helvetica" w:cs="Helvetica"/>
-        </w:rPr>
-      </w:pPr>
-    </w:p>
-    <w:p>
-      <w:pPr>
-        <w:rPr>
-          <w:rFonts w:ascii="Helvetica" w:hAnsi="Helvetica" w:cs="Helvetica"/>
+    </w:p>
+    <w:p>
+      <w:pPr>
+        <w:rPr>
+          <w:rFonts w:ascii="Helvetica" w:hAnsi="Helvetica" w:cs="Helvetica"/>
+          <w:b/>
+        </w:rPr>
+      </w:pPr>
+    </w:p>
+    <w:p>
+      <w:pPr>
+        <w:rPr>
+          <w:rFonts w:ascii="Helvetica" w:hAnsi="Helvetica" w:cs="Helvetica"/>
+          <w:b/>
           <w:u w:val="single"/>
         </w:rPr>
       </w:pPr>
       <w:r>
         <w:rPr>
           <w:rFonts w:ascii="Helvetica" w:hAnsi="Helvetica" w:cs="Helvetica"/>
+          <w:b/>
           <w:u w:val="single"/>
         </w:rPr>
         <w:t>CONTEXTE DE L’APPLICATION :</w:t>
@@ -79,24 +80,16 @@
         <w:rPr>
           <w:rFonts w:ascii="Helvetica" w:hAnsi="Helvetica" w:cs="Helvetica"/>
         </w:rPr>
-        <w:t xml:space="preserve"> depuis la galerie ou prises en direct), des anecdotes, les utilisateurs vont pouvoir garder des souvenirs inoubliables de leur voyage, sous la forme d’un </w:t>
-      </w:r>
-      <w:proofErr w:type="spellStart"/>
-      <w:r>
-        <w:rPr>
-          <w:rFonts w:ascii="Helvetica" w:hAnsi="Helvetica" w:cs="Helvetica"/>
-        </w:rPr>
-        <w:t>feed</w:t>
-      </w:r>
-      <w:proofErr w:type="spellEnd"/>
-      <w:r>
-        <w:rPr>
-          <w:rFonts w:ascii="Helvetica" w:hAnsi="Helvetica" w:cs="Helvetica"/>
-        </w:rPr>
-        <w:t xml:space="preserve"> (un flux d’images et de vidéos) plein de nostalgie.</w:t>
-      </w:r>
-    </w:p>
-    <w:p/>
+        <w:t xml:space="preserve"> depuis la galerie ou prises en direct), des anecdotes, les utilisateurs vont pouvoir garder des souvenirs inoubliables de leur voyage, sous la forme d’un feed (un flux d’images et de vidéos) plein de nostalgie.</w:t>
+      </w:r>
+    </w:p>
+    <w:p>
+      <w:pPr>
+        <w:rPr>
+          <w:b/>
+        </w:rPr>
+      </w:pPr>
+    </w:p>
     <w:p>
       <w:pPr>
         <w:rPr>
@@ -107,6 +100,7 @@
       <w:r>
         <w:rPr>
           <w:rFonts w:ascii="Helvetica" w:hAnsi="Helvetica" w:cs="Helvetica"/>
+          <w:b/>
           <w:u w:val="single"/>
         </w:rPr>
         <w:t>DIAGRAMME DE CAS D’UTILISATION </w:t>
@@ -114,6 +108,7 @@
       <w:r>
         <w:rPr>
           <w:rFonts w:ascii="Helvetica" w:hAnsi="Helvetica" w:cs="Helvetica"/>
+          <w:b/>
           <w:u w:val="single"/>
         </w:rPr>
         <w:t>:</w:t>
@@ -123,19 +118,6 @@
           <w:rFonts w:ascii="Helvetica" w:hAnsi="Helvetica" w:cs="Helvetica"/>
         </w:rPr>
         <w:t xml:space="preserve"> </w:t>
-      </w:r>
-      <w:r>
-        <w:rPr>
-          <w:rFonts w:ascii="Helvetica" w:hAnsi="Helvetica" w:cs="Helvetica"/>
-        </w:rPr>
-        <w:t>(</w:t>
-      </w:r>
-      <w:r>
-        <w:rPr>
-          <w:rFonts w:ascii="Helvetica" w:hAnsi="Helvetica" w:cs="Helvetica"/>
-          <w:color w:val="C00000"/>
-        </w:rPr>
-        <w:t>c’est pas le définitif : à modifier)</w:t>
       </w:r>
     </w:p>
     <w:p>
@@ -168,7 +150,7 @@
                     <pic:cNvPicPr/>
                   </pic:nvPicPr>
                   <pic:blipFill>
-                    <a:blip r:embed="rId6"/>
+                    <a:blip r:embed="rId7"/>
                     <a:stretch>
                       <a:fillRect/>
                     </a:stretch>
@@ -189,8 +171,475 @@
         </w:drawing>
       </w:r>
     </w:p>
+    <w:p>
+      <w:pPr>
+        <w:rPr>
+          <w:rFonts w:ascii="Helvetica" w:hAnsi="Helvetica" w:cs="Helvetica"/>
+          <w:b/>
+          <w:u w:val="single"/>
+        </w:rPr>
+      </w:pPr>
+    </w:p>
+    <w:p>
+      <w:pPr>
+        <w:rPr>
+          <w:rFonts w:ascii="Helvetica" w:hAnsi="Helvetica" w:cs="Helvetica"/>
+        </w:rPr>
+      </w:pPr>
+      <w:r>
+        <w:rPr>
+          <w:rFonts w:ascii="Helvetica" w:hAnsi="Helvetica" w:cs="Helvetica"/>
+          <w:b/>
+          <w:u w:val="single"/>
+        </w:rPr>
+        <w:t xml:space="preserve">DESCRIPTION </w:t>
+      </w:r>
+      <w:r>
+        <w:rPr>
+          <w:rFonts w:ascii="Helvetica" w:hAnsi="Helvetica" w:cs="Helvetica"/>
+          <w:b/>
+          <w:u w:val="single"/>
+        </w:rPr>
+        <w:t>DIAGRAMME DE CAS D’UTILISATION :</w:t>
+      </w:r>
+      <w:r>
+        <w:rPr>
+          <w:rFonts w:ascii="Helvetica" w:hAnsi="Helvetica" w:cs="Helvetica"/>
+        </w:rPr>
+        <w:t xml:space="preserve"> </w:t>
+      </w:r>
+    </w:p>
+    <w:p>
+      <w:pPr>
+        <w:pStyle w:val="Paragraphedeliste"/>
+        <w:numPr>
+          <w:ilvl w:val="0"/>
+          <w:numId w:val="2"/>
+        </w:numPr>
+        <w:rPr>
+          <w:rFonts w:ascii="Helvetica" w:hAnsi="Helvetica" w:cs="Helvetica"/>
+          <w:b/>
+        </w:rPr>
+      </w:pPr>
+      <w:r>
+        <w:rPr>
+          <w:rFonts w:ascii="Helvetica" w:hAnsi="Helvetica" w:cs="Helvetica"/>
+          <w:b/>
+        </w:rPr>
+        <w:t>Cas n°1 : Créer son carnet de voyage</w:t>
+      </w:r>
+    </w:p>
+    <w:p>
+      <w:pPr>
+        <w:rPr>
+          <w:rFonts w:ascii="Helvetica" w:hAnsi="Helvetica" w:cs="Helvetica"/>
+        </w:rPr>
+      </w:pPr>
+      <w:r>
+        <w:rPr>
+          <w:rFonts w:ascii="Helvetica" w:hAnsi="Helvetica" w:cs="Helvetica"/>
+          <w:b/>
+        </w:rPr>
+        <w:t xml:space="preserve">Acteur : </w:t>
+      </w:r>
+      <w:r>
+        <w:rPr>
+          <w:rFonts w:ascii="Helvetica" w:hAnsi="Helvetica" w:cs="Helvetica"/>
+        </w:rPr>
+        <w:t>Utilisateur de l’application</w:t>
+      </w:r>
+      <w:r>
+        <w:rPr>
+          <w:rFonts w:ascii="Helvetica" w:hAnsi="Helvetica" w:cs="Helvetica"/>
+        </w:rPr>
+        <w:br/>
+      </w:r>
+      <w:r>
+        <w:rPr>
+          <w:rFonts w:ascii="Helvetica" w:hAnsi="Helvetica" w:cs="Helvetica"/>
+          <w:b/>
+        </w:rPr>
+        <w:t xml:space="preserve">Condition d’utilisation : </w:t>
+      </w:r>
+      <w:r>
+        <w:rPr>
+          <w:rFonts w:ascii="Helvetica" w:hAnsi="Helvetica" w:cs="Helvetica"/>
+        </w:rPr>
+        <w:t>Aucune</w:t>
+      </w:r>
+      <w:r>
+        <w:rPr>
+          <w:rFonts w:ascii="Helvetica" w:hAnsi="Helvetica" w:cs="Helvetica"/>
+        </w:rPr>
+        <w:br/>
+      </w:r>
+      <w:r>
+        <w:rPr>
+          <w:rFonts w:ascii="Helvetica" w:hAnsi="Helvetica" w:cs="Helvetica"/>
+          <w:b/>
+        </w:rPr>
+        <w:t xml:space="preserve">Description : </w:t>
+      </w:r>
+      <w:r>
+        <w:rPr>
+          <w:rFonts w:ascii="Helvetica" w:hAnsi="Helvetica" w:cs="Helvetica"/>
+        </w:rPr>
+        <w:t>L’utilisateur va pouvoir créer et ajouter un carnet de voyage à son application</w:t>
+      </w:r>
+      <w:r>
+        <w:rPr>
+          <w:rFonts w:ascii="Helvetica" w:hAnsi="Helvetica" w:cs="Helvetica"/>
+        </w:rPr>
+        <w:br/>
+      </w:r>
+      <w:r>
+        <w:rPr>
+          <w:rFonts w:ascii="Helvetica" w:hAnsi="Helvetica" w:cs="Helvetica"/>
+          <w:b/>
+        </w:rPr>
+        <w:t xml:space="preserve">Scénario de succès : </w:t>
+      </w:r>
+      <w:r>
+        <w:rPr>
+          <w:rFonts w:ascii="Helvetica" w:hAnsi="Helvetica" w:cs="Helvetica"/>
+        </w:rPr>
+        <w:t>(Il n’y a pas de scénario d’échec)</w:t>
+      </w:r>
+    </w:p>
+    <w:p>
+      <w:pPr>
+        <w:pStyle w:val="Paragraphedeliste"/>
+        <w:numPr>
+          <w:ilvl w:val="0"/>
+          <w:numId w:val="3"/>
+        </w:numPr>
+        <w:rPr>
+          <w:rFonts w:ascii="Helvetica" w:hAnsi="Helvetica" w:cs="Helvetica"/>
+        </w:rPr>
+      </w:pPr>
+      <w:r>
+        <w:rPr>
+          <w:rFonts w:ascii="Helvetica" w:hAnsi="Helvetica" w:cs="Helvetica"/>
+        </w:rPr>
+        <w:t>L’utilisateur se trouve sur la page d’accueil.</w:t>
+      </w:r>
+    </w:p>
+    <w:p>
+      <w:pPr>
+        <w:pStyle w:val="Paragraphedeliste"/>
+        <w:numPr>
+          <w:ilvl w:val="0"/>
+          <w:numId w:val="3"/>
+        </w:numPr>
+        <w:rPr>
+          <w:rFonts w:ascii="Helvetica" w:hAnsi="Helvetica" w:cs="Helvetica"/>
+        </w:rPr>
+      </w:pPr>
+      <w:r>
+        <w:rPr>
+          <w:rFonts w:ascii="Helvetica" w:hAnsi="Helvetica" w:cs="Helvetica"/>
+        </w:rPr>
+        <w:t>L’utilisateur clique sur l’icône « + » de la barre de navigation.</w:t>
+      </w:r>
+    </w:p>
+    <w:p>
+      <w:pPr>
+        <w:pStyle w:val="Paragraphedeliste"/>
+        <w:numPr>
+          <w:ilvl w:val="0"/>
+          <w:numId w:val="3"/>
+        </w:numPr>
+        <w:rPr>
+          <w:rFonts w:ascii="Helvetica" w:hAnsi="Helvetica" w:cs="Helvetica"/>
+        </w:rPr>
+      </w:pPr>
+      <w:r>
+        <w:rPr>
+          <w:rFonts w:ascii="Helvetica" w:hAnsi="Helvetica" w:cs="Helvetica"/>
+        </w:rPr>
+        <w:t>L’utilisateur accède à la page lui permettant de rentrer le titre de son carnet, la date et la localisation de son voyage.</w:t>
+      </w:r>
+    </w:p>
+    <w:p>
+      <w:pPr>
+        <w:pStyle w:val="Paragraphedeliste"/>
+        <w:numPr>
+          <w:ilvl w:val="0"/>
+          <w:numId w:val="3"/>
+        </w:numPr>
+        <w:rPr>
+          <w:rFonts w:ascii="Helvetica" w:hAnsi="Helvetica" w:cs="Helvetica"/>
+        </w:rPr>
+      </w:pPr>
+      <w:r>
+        <w:rPr>
+          <w:rFonts w:ascii="Helvetica" w:hAnsi="Helvetica" w:cs="Helvetica"/>
+        </w:rPr>
+        <w:t>L’utilisateur clique sur valider.</w:t>
+      </w:r>
+    </w:p>
+    <w:p>
+      <w:pPr>
+        <w:pStyle w:val="Paragraphedeliste"/>
+        <w:numPr>
+          <w:ilvl w:val="0"/>
+          <w:numId w:val="3"/>
+        </w:numPr>
+        <w:rPr>
+          <w:rFonts w:ascii="Helvetica" w:hAnsi="Helvetica" w:cs="Helvetica"/>
+        </w:rPr>
+      </w:pPr>
+      <w:r>
+        <w:rPr>
+          <w:rFonts w:ascii="Helvetica" w:hAnsi="Helvetica" w:cs="Helvetica"/>
+        </w:rPr>
+        <w:t>L’utilisateur est redirigé vers la page de son carnet, il peut ajouter du texte en cliquant sur l’icône stylo et ajouter des images soit en cliquant sur l’icône galerie soit sur l’icône camera pour prendre une photo en direct.</w:t>
+      </w:r>
+    </w:p>
+    <w:p/>
+    <w:p/>
+    <w:p/>
+    <w:p>
+      <w:pPr>
+        <w:pStyle w:val="Paragraphedeliste"/>
+        <w:numPr>
+          <w:ilvl w:val="0"/>
+          <w:numId w:val="2"/>
+        </w:numPr>
+        <w:rPr>
+          <w:rFonts w:ascii="Helvetica" w:hAnsi="Helvetica" w:cs="Helvetica"/>
+          <w:b/>
+        </w:rPr>
+      </w:pPr>
+      <w:r>
+        <w:rPr>
+          <w:rFonts w:ascii="Helvetica" w:hAnsi="Helvetica" w:cs="Helvetica"/>
+          <w:b/>
+        </w:rPr>
+        <w:lastRenderedPageBreak/>
+        <w:t>C</w:t>
+      </w:r>
+      <w:r>
+        <w:rPr>
+          <w:rFonts w:ascii="Helvetica" w:hAnsi="Helvetica" w:cs="Helvetica"/>
+          <w:b/>
+        </w:rPr>
+        <w:t>as n°2</w:t>
+      </w:r>
+      <w:r>
+        <w:rPr>
+          <w:rFonts w:ascii="Helvetica" w:hAnsi="Helvetica" w:cs="Helvetica"/>
+          <w:b/>
+        </w:rPr>
+        <w:t xml:space="preserve"> : </w:t>
+      </w:r>
+      <w:r>
+        <w:rPr>
+          <w:rFonts w:ascii="Helvetica" w:hAnsi="Helvetica" w:cs="Helvetica"/>
+          <w:b/>
+        </w:rPr>
+        <w:t>Voir ses</w:t>
+      </w:r>
+      <w:r>
+        <w:rPr>
+          <w:rFonts w:ascii="Helvetica" w:hAnsi="Helvetica" w:cs="Helvetica"/>
+          <w:b/>
+        </w:rPr>
+        <w:t xml:space="preserve"> carnet</w:t>
+      </w:r>
+      <w:r>
+        <w:rPr>
+          <w:rFonts w:ascii="Helvetica" w:hAnsi="Helvetica" w:cs="Helvetica"/>
+          <w:b/>
+        </w:rPr>
+        <w:t>s</w:t>
+      </w:r>
+      <w:r>
+        <w:rPr>
+          <w:rFonts w:ascii="Helvetica" w:hAnsi="Helvetica" w:cs="Helvetica"/>
+          <w:b/>
+        </w:rPr>
+        <w:t xml:space="preserve"> de voyage</w:t>
+      </w:r>
+    </w:p>
+    <w:p>
+      <w:pPr>
+        <w:rPr>
+          <w:rFonts w:ascii="Helvetica" w:hAnsi="Helvetica" w:cs="Helvetica"/>
+        </w:rPr>
+      </w:pPr>
+      <w:r>
+        <w:rPr>
+          <w:rFonts w:ascii="Helvetica" w:hAnsi="Helvetica" w:cs="Helvetica"/>
+          <w:b/>
+        </w:rPr>
+        <w:t xml:space="preserve">Acteur : </w:t>
+      </w:r>
+      <w:r>
+        <w:rPr>
+          <w:rFonts w:ascii="Helvetica" w:hAnsi="Helvetica" w:cs="Helvetica"/>
+        </w:rPr>
+        <w:t>Utilisateur de l’application</w:t>
+      </w:r>
+      <w:r>
+        <w:rPr>
+          <w:rFonts w:ascii="Helvetica" w:hAnsi="Helvetica" w:cs="Helvetica"/>
+        </w:rPr>
+        <w:br/>
+      </w:r>
+      <w:r>
+        <w:rPr>
+          <w:rFonts w:ascii="Helvetica" w:hAnsi="Helvetica" w:cs="Helvetica"/>
+          <w:b/>
+        </w:rPr>
+        <w:t xml:space="preserve">Condition d’utilisation : </w:t>
+      </w:r>
+      <w:r>
+        <w:rPr>
+          <w:rFonts w:ascii="Helvetica" w:hAnsi="Helvetica" w:cs="Helvetica"/>
+        </w:rPr>
+        <w:t>Aucune</w:t>
+      </w:r>
+      <w:r>
+        <w:rPr>
+          <w:rFonts w:ascii="Helvetica" w:hAnsi="Helvetica" w:cs="Helvetica"/>
+        </w:rPr>
+        <w:br/>
+      </w:r>
+      <w:r>
+        <w:rPr>
+          <w:rFonts w:ascii="Helvetica" w:hAnsi="Helvetica" w:cs="Helvetica"/>
+          <w:b/>
+        </w:rPr>
+        <w:t xml:space="preserve">Description : </w:t>
+      </w:r>
+      <w:r>
+        <w:rPr>
+          <w:rFonts w:ascii="Helvetica" w:hAnsi="Helvetica" w:cs="Helvetica"/>
+        </w:rPr>
+        <w:t xml:space="preserve">L’utilisateur va pouvoir </w:t>
+      </w:r>
+      <w:r>
+        <w:rPr>
+          <w:rFonts w:ascii="Helvetica" w:hAnsi="Helvetica" w:cs="Helvetica"/>
+        </w:rPr>
+        <w:t>consulter sa collection de carnets de voyage.</w:t>
+      </w:r>
+      <w:r>
+        <w:rPr>
+          <w:rFonts w:ascii="Helvetica" w:hAnsi="Helvetica" w:cs="Helvetica"/>
+        </w:rPr>
+        <w:br/>
+      </w:r>
+      <w:r>
+        <w:rPr>
+          <w:rFonts w:ascii="Helvetica" w:hAnsi="Helvetica" w:cs="Helvetica"/>
+          <w:b/>
+        </w:rPr>
+        <w:t xml:space="preserve">Scénario de succès : </w:t>
+      </w:r>
+      <w:r>
+        <w:rPr>
+          <w:rFonts w:ascii="Helvetica" w:hAnsi="Helvetica" w:cs="Helvetica"/>
+        </w:rPr>
+        <w:t>(Il n’y a pas de scénario d’échec)</w:t>
+      </w:r>
+    </w:p>
+    <w:p>
+      <w:pPr>
+        <w:pStyle w:val="Paragraphedeliste"/>
+        <w:numPr>
+          <w:ilvl w:val="0"/>
+          <w:numId w:val="4"/>
+        </w:numPr>
+        <w:rPr>
+          <w:rFonts w:ascii="Helvetica" w:hAnsi="Helvetica" w:cs="Helvetica"/>
+        </w:rPr>
+      </w:pPr>
+      <w:r>
+        <w:rPr>
+          <w:rFonts w:ascii="Helvetica" w:hAnsi="Helvetica" w:cs="Helvetica"/>
+        </w:rPr>
+        <w:t>L’utilisateur se trouve sur la page d’accueil.</w:t>
+      </w:r>
+    </w:p>
+    <w:p>
+      <w:pPr>
+        <w:pStyle w:val="Paragraphedeliste"/>
+        <w:numPr>
+          <w:ilvl w:val="0"/>
+          <w:numId w:val="4"/>
+        </w:numPr>
+        <w:rPr>
+          <w:rFonts w:ascii="Helvetica" w:hAnsi="Helvetica" w:cs="Helvetica"/>
+        </w:rPr>
+      </w:pPr>
+      <w:r>
+        <w:rPr>
+          <w:rFonts w:ascii="Helvetica" w:hAnsi="Helvetica" w:cs="Helvetica"/>
+        </w:rPr>
+        <w:t xml:space="preserve">L’utilisateur clique sur l’icône </w:t>
+      </w:r>
+      <w:r>
+        <w:rPr>
+          <w:rFonts w:ascii="Helvetica" w:hAnsi="Helvetica" w:cs="Helvetica"/>
+        </w:rPr>
+        <w:t>« carnets »</w:t>
+      </w:r>
+      <w:r>
+        <w:rPr>
+          <w:rFonts w:ascii="Helvetica" w:hAnsi="Helvetica" w:cs="Helvetica"/>
+        </w:rPr>
+        <w:t xml:space="preserve"> de la barre de navigation.</w:t>
+      </w:r>
+    </w:p>
+    <w:p>
+      <w:pPr>
+        <w:pStyle w:val="Paragraphedeliste"/>
+        <w:numPr>
+          <w:ilvl w:val="0"/>
+          <w:numId w:val="4"/>
+        </w:numPr>
+        <w:rPr>
+          <w:rFonts w:ascii="Helvetica" w:hAnsi="Helvetica" w:cs="Helvetica"/>
+        </w:rPr>
+      </w:pPr>
+      <w:r>
+        <w:rPr>
+          <w:rFonts w:ascii="Helvetica" w:hAnsi="Helvetica" w:cs="Helvetica"/>
+        </w:rPr>
+        <w:t xml:space="preserve">L’utilisateur accède à la page lui permettant de </w:t>
+      </w:r>
+      <w:r>
+        <w:rPr>
+          <w:rFonts w:ascii="Helvetica" w:hAnsi="Helvetica" w:cs="Helvetica"/>
+        </w:rPr>
+        <w:t>visualiser tous ses carnets de voyage.</w:t>
+      </w:r>
+    </w:p>
+    <w:p>
+      <w:pPr>
+        <w:pStyle w:val="Paragraphedeliste"/>
+        <w:numPr>
+          <w:ilvl w:val="0"/>
+          <w:numId w:val="4"/>
+        </w:numPr>
+        <w:rPr>
+          <w:rFonts w:ascii="Helvetica" w:hAnsi="Helvetica" w:cs="Helvetica"/>
+        </w:rPr>
+      </w:pPr>
+      <w:r>
+        <w:rPr>
+          <w:rFonts w:ascii="Helvetica" w:hAnsi="Helvetica" w:cs="Helvetica"/>
+        </w:rPr>
+        <w:t>L’utilisateur peut cliquer sur un carnet pour afficher son contenu.</w:t>
+      </w:r>
+      <w:bookmarkStart w:id="0" w:name="_GoBack"/>
+      <w:bookmarkEnd w:id="0"/>
+    </w:p>
+    <w:p/>
     <w:sectPr>
-      <w:headerReference w:type="default" r:id="rId7"/>
+      <w:headerReference w:type="default" r:id="rId8"/>
       <w:pgSz w:w="11906" w:h="16838"/>
       <w:pgMar w:top="1417" w:right="1417" w:bottom="1417" w:left="1417" w:header="708" w:footer="708" w:gutter="0"/>
       <w:cols w:space="708"/>
@@ -268,6 +717,427 @@
     </w:r>
   </w:p>
 </w:hdr>
+</file>
+
+<file path=word/numbering.xml><?xml version="1.0" encoding="utf-8"?>
+<w:numbering xmlns:wpc="http://schemas.microsoft.com/office/word/2010/wordprocessingCanvas" xmlns:cx="http://schemas.microsoft.com/office/drawing/2014/chartex" xmlns:mc="http://schemas.openxmlformats.org/markup-compatibility/2006" xmlns:o="urn:schemas-microsoft-com:office:office" xmlns:r="http://schemas.openxmlformats.org/officeDocument/2006/relationships" xmlns:m="http://schemas.openxmlformats.org/officeDocument/2006/math" xmlns:v="urn:schemas-microsoft-com:vml" xmlns:wp14="http://schemas.microsoft.com/office/word/2010/wordprocessingDrawing" xmlns:wp="http://schemas.openxmlformats.org/drawingml/2006/wordprocessingDrawing" xmlns:w10="urn:schemas-microsoft-com:office:word" xmlns:w="http://schemas.openxmlformats.org/wordprocessingml/2006/main" xmlns:w14="http://schemas.microsoft.com/office/word/2010/wordml" xmlns:w15="http://schemas.microsoft.com/office/word/2012/wordml" xmlns:w16se="http://schemas.microsoft.com/office/word/2015/wordml/symex" xmlns:wpg="http://schemas.microsoft.com/office/word/2010/wordprocessingGroup" xmlns:wpi="http://schemas.microsoft.com/office/word/2010/wordprocessingInk" xmlns:wne="http://schemas.microsoft.com/office/word/2006/wordml" xmlns:wps="http://schemas.microsoft.com/office/word/2010/wordprocessingShape" mc:Ignorable="w14 w15 w16se wp14">
+  <w:abstractNum w:abstractNumId="0" w15:restartNumberingAfterBreak="0">
+    <w:nsid w:val="33AC01C9"/>
+    <w:multiLevelType w:val="hybridMultilevel"/>
+    <w:tmpl w:val="45DA1854"/>
+    <w:lvl w:ilvl="0" w:tplc="040C0001">
+      <w:start w:val="1"/>
+      <w:numFmt w:val="bullet"/>
+      <w:lvlText w:val=""/>
+      <w:lvlJc w:val="left"/>
+      <w:pPr>
+        <w:ind w:left="720" w:hanging="360"/>
+      </w:pPr>
+      <w:rPr>
+        <w:rFonts w:ascii="Symbol" w:hAnsi="Symbol" w:hint="default"/>
+      </w:rPr>
+    </w:lvl>
+    <w:lvl w:ilvl="1" w:tplc="040C0003" w:tentative="1">
+      <w:start w:val="1"/>
+      <w:numFmt w:val="bullet"/>
+      <w:lvlText w:val="o"/>
+      <w:lvlJc w:val="left"/>
+      <w:pPr>
+        <w:ind w:left="1440" w:hanging="360"/>
+      </w:pPr>
+      <w:rPr>
+        <w:rFonts w:ascii="Courier New" w:hAnsi="Courier New" w:cs="Courier New" w:hint="default"/>
+      </w:rPr>
+    </w:lvl>
+    <w:lvl w:ilvl="2" w:tplc="040C0005" w:tentative="1">
+      <w:start w:val="1"/>
+      <w:numFmt w:val="bullet"/>
+      <w:lvlText w:val=""/>
+      <w:lvlJc w:val="left"/>
+      <w:pPr>
+        <w:ind w:left="2160" w:hanging="360"/>
+      </w:pPr>
+      <w:rPr>
+        <w:rFonts w:ascii="Wingdings" w:hAnsi="Wingdings" w:hint="default"/>
+      </w:rPr>
+    </w:lvl>
+    <w:lvl w:ilvl="3" w:tplc="040C0001" w:tentative="1">
+      <w:start w:val="1"/>
+      <w:numFmt w:val="bullet"/>
+      <w:lvlText w:val=""/>
+      <w:lvlJc w:val="left"/>
+      <w:pPr>
+        <w:ind w:left="2880" w:hanging="360"/>
+      </w:pPr>
+      <w:rPr>
+        <w:rFonts w:ascii="Symbol" w:hAnsi="Symbol" w:hint="default"/>
+      </w:rPr>
+    </w:lvl>
+    <w:lvl w:ilvl="4" w:tplc="040C0003" w:tentative="1">
+      <w:start w:val="1"/>
+      <w:numFmt w:val="bullet"/>
+      <w:lvlText w:val="o"/>
+      <w:lvlJc w:val="left"/>
+      <w:pPr>
+        <w:ind w:left="3600" w:hanging="360"/>
+      </w:pPr>
+      <w:rPr>
+        <w:rFonts w:ascii="Courier New" w:hAnsi="Courier New" w:cs="Courier New" w:hint="default"/>
+      </w:rPr>
+    </w:lvl>
+    <w:lvl w:ilvl="5" w:tplc="040C0005" w:tentative="1">
+      <w:start w:val="1"/>
+      <w:numFmt w:val="bullet"/>
+      <w:lvlText w:val=""/>
+      <w:lvlJc w:val="left"/>
+      <w:pPr>
+        <w:ind w:left="4320" w:hanging="360"/>
+      </w:pPr>
+      <w:rPr>
+        <w:rFonts w:ascii="Wingdings" w:hAnsi="Wingdings" w:hint="default"/>
+      </w:rPr>
+    </w:lvl>
+    <w:lvl w:ilvl="6" w:tplc="040C0001" w:tentative="1">
+      <w:start w:val="1"/>
+      <w:numFmt w:val="bullet"/>
+      <w:lvlText w:val=""/>
+      <w:lvlJc w:val="left"/>
+      <w:pPr>
+        <w:ind w:left="5040" w:hanging="360"/>
+      </w:pPr>
+      <w:rPr>
+        <w:rFonts w:ascii="Symbol" w:hAnsi="Symbol" w:hint="default"/>
+      </w:rPr>
+    </w:lvl>
+    <w:lvl w:ilvl="7" w:tplc="040C0003" w:tentative="1">
+      <w:start w:val="1"/>
+      <w:numFmt w:val="bullet"/>
+      <w:lvlText w:val="o"/>
+      <w:lvlJc w:val="left"/>
+      <w:pPr>
+        <w:ind w:left="5760" w:hanging="360"/>
+      </w:pPr>
+      <w:rPr>
+        <w:rFonts w:ascii="Courier New" w:hAnsi="Courier New" w:cs="Courier New" w:hint="default"/>
+      </w:rPr>
+    </w:lvl>
+    <w:lvl w:ilvl="8" w:tplc="040C0005" w:tentative="1">
+      <w:start w:val="1"/>
+      <w:numFmt w:val="bullet"/>
+      <w:lvlText w:val=""/>
+      <w:lvlJc w:val="left"/>
+      <w:pPr>
+        <w:ind w:left="6480" w:hanging="360"/>
+      </w:pPr>
+      <w:rPr>
+        <w:rFonts w:ascii="Wingdings" w:hAnsi="Wingdings" w:hint="default"/>
+      </w:rPr>
+    </w:lvl>
+  </w:abstractNum>
+  <w:abstractNum w:abstractNumId="1" w15:restartNumberingAfterBreak="0">
+    <w:nsid w:val="434F76D4"/>
+    <w:multiLevelType w:val="hybridMultilevel"/>
+    <w:tmpl w:val="C9B6E32C"/>
+    <w:lvl w:ilvl="0" w:tplc="040C0001">
+      <w:start w:val="1"/>
+      <w:numFmt w:val="bullet"/>
+      <w:lvlText w:val=""/>
+      <w:lvlJc w:val="left"/>
+      <w:pPr>
+        <w:ind w:left="720" w:hanging="360"/>
+      </w:pPr>
+      <w:rPr>
+        <w:rFonts w:ascii="Symbol" w:hAnsi="Symbol" w:hint="default"/>
+      </w:rPr>
+    </w:lvl>
+    <w:lvl w:ilvl="1" w:tplc="040C0003" w:tentative="1">
+      <w:start w:val="1"/>
+      <w:numFmt w:val="bullet"/>
+      <w:lvlText w:val="o"/>
+      <w:lvlJc w:val="left"/>
+      <w:pPr>
+        <w:ind w:left="1440" w:hanging="360"/>
+      </w:pPr>
+      <w:rPr>
+        <w:rFonts w:ascii="Courier New" w:hAnsi="Courier New" w:cs="Courier New" w:hint="default"/>
+      </w:rPr>
+    </w:lvl>
+    <w:lvl w:ilvl="2" w:tplc="040C0005" w:tentative="1">
+      <w:start w:val="1"/>
+      <w:numFmt w:val="bullet"/>
+      <w:lvlText w:val=""/>
+      <w:lvlJc w:val="left"/>
+      <w:pPr>
+        <w:ind w:left="2160" w:hanging="360"/>
+      </w:pPr>
+      <w:rPr>
+        <w:rFonts w:ascii="Wingdings" w:hAnsi="Wingdings" w:hint="default"/>
+      </w:rPr>
+    </w:lvl>
+    <w:lvl w:ilvl="3" w:tplc="040C0001" w:tentative="1">
+      <w:start w:val="1"/>
+      <w:numFmt w:val="bullet"/>
+      <w:lvlText w:val=""/>
+      <w:lvlJc w:val="left"/>
+      <w:pPr>
+        <w:ind w:left="2880" w:hanging="360"/>
+      </w:pPr>
+      <w:rPr>
+        <w:rFonts w:ascii="Symbol" w:hAnsi="Symbol" w:hint="default"/>
+      </w:rPr>
+    </w:lvl>
+    <w:lvl w:ilvl="4" w:tplc="040C0003" w:tentative="1">
+      <w:start w:val="1"/>
+      <w:numFmt w:val="bullet"/>
+      <w:lvlText w:val="o"/>
+      <w:lvlJc w:val="left"/>
+      <w:pPr>
+        <w:ind w:left="3600" w:hanging="360"/>
+      </w:pPr>
+      <w:rPr>
+        <w:rFonts w:ascii="Courier New" w:hAnsi="Courier New" w:cs="Courier New" w:hint="default"/>
+      </w:rPr>
+    </w:lvl>
+    <w:lvl w:ilvl="5" w:tplc="040C0005" w:tentative="1">
+      <w:start w:val="1"/>
+      <w:numFmt w:val="bullet"/>
+      <w:lvlText w:val=""/>
+      <w:lvlJc w:val="left"/>
+      <w:pPr>
+        <w:ind w:left="4320" w:hanging="360"/>
+      </w:pPr>
+      <w:rPr>
+        <w:rFonts w:ascii="Wingdings" w:hAnsi="Wingdings" w:hint="default"/>
+      </w:rPr>
+    </w:lvl>
+    <w:lvl w:ilvl="6" w:tplc="040C0001" w:tentative="1">
+      <w:start w:val="1"/>
+      <w:numFmt w:val="bullet"/>
+      <w:lvlText w:val=""/>
+      <w:lvlJc w:val="left"/>
+      <w:pPr>
+        <w:ind w:left="5040" w:hanging="360"/>
+      </w:pPr>
+      <w:rPr>
+        <w:rFonts w:ascii="Symbol" w:hAnsi="Symbol" w:hint="default"/>
+      </w:rPr>
+    </w:lvl>
+    <w:lvl w:ilvl="7" w:tplc="040C0003" w:tentative="1">
+      <w:start w:val="1"/>
+      <w:numFmt w:val="bullet"/>
+      <w:lvlText w:val="o"/>
+      <w:lvlJc w:val="left"/>
+      <w:pPr>
+        <w:ind w:left="5760" w:hanging="360"/>
+      </w:pPr>
+      <w:rPr>
+        <w:rFonts w:ascii="Courier New" w:hAnsi="Courier New" w:cs="Courier New" w:hint="default"/>
+      </w:rPr>
+    </w:lvl>
+    <w:lvl w:ilvl="8" w:tplc="040C0005" w:tentative="1">
+      <w:start w:val="1"/>
+      <w:numFmt w:val="bullet"/>
+      <w:lvlText w:val=""/>
+      <w:lvlJc w:val="left"/>
+      <w:pPr>
+        <w:ind w:left="6480" w:hanging="360"/>
+      </w:pPr>
+      <w:rPr>
+        <w:rFonts w:ascii="Wingdings" w:hAnsi="Wingdings" w:hint="default"/>
+      </w:rPr>
+    </w:lvl>
+  </w:abstractNum>
+  <w:abstractNum w:abstractNumId="2" w15:restartNumberingAfterBreak="0">
+    <w:nsid w:val="50F347AA"/>
+    <w:multiLevelType w:val="hybridMultilevel"/>
+    <w:tmpl w:val="931C1C2E"/>
+    <w:lvl w:ilvl="0" w:tplc="0A62C84C">
+      <w:start w:val="1"/>
+      <w:numFmt w:val="decimal"/>
+      <w:lvlText w:val="%1."/>
+      <w:lvlJc w:val="left"/>
+      <w:pPr>
+        <w:ind w:left="1068" w:hanging="360"/>
+      </w:pPr>
+      <w:rPr>
+        <w:rFonts w:hint="default"/>
+      </w:rPr>
+    </w:lvl>
+    <w:lvl w:ilvl="1" w:tplc="040C0019" w:tentative="1">
+      <w:start w:val="1"/>
+      <w:numFmt w:val="lowerLetter"/>
+      <w:lvlText w:val="%2."/>
+      <w:lvlJc w:val="left"/>
+      <w:pPr>
+        <w:ind w:left="1788" w:hanging="360"/>
+      </w:pPr>
+    </w:lvl>
+    <w:lvl w:ilvl="2" w:tplc="040C001B" w:tentative="1">
+      <w:start w:val="1"/>
+      <w:numFmt w:val="lowerRoman"/>
+      <w:lvlText w:val="%3."/>
+      <w:lvlJc w:val="right"/>
+      <w:pPr>
+        <w:ind w:left="2508" w:hanging="180"/>
+      </w:pPr>
+    </w:lvl>
+    <w:lvl w:ilvl="3" w:tplc="040C000F" w:tentative="1">
+      <w:start w:val="1"/>
+      <w:numFmt w:val="decimal"/>
+      <w:lvlText w:val="%4."/>
+      <w:lvlJc w:val="left"/>
+      <w:pPr>
+        <w:ind w:left="3228" w:hanging="360"/>
+      </w:pPr>
+    </w:lvl>
+    <w:lvl w:ilvl="4" w:tplc="040C0019" w:tentative="1">
+      <w:start w:val="1"/>
+      <w:numFmt w:val="lowerLetter"/>
+      <w:lvlText w:val="%5."/>
+      <w:lvlJc w:val="left"/>
+      <w:pPr>
+        <w:ind w:left="3948" w:hanging="360"/>
+      </w:pPr>
+    </w:lvl>
+    <w:lvl w:ilvl="5" w:tplc="040C001B" w:tentative="1">
+      <w:start w:val="1"/>
+      <w:numFmt w:val="lowerRoman"/>
+      <w:lvlText w:val="%6."/>
+      <w:lvlJc w:val="right"/>
+      <w:pPr>
+        <w:ind w:left="4668" w:hanging="180"/>
+      </w:pPr>
+    </w:lvl>
+    <w:lvl w:ilvl="6" w:tplc="040C000F" w:tentative="1">
+      <w:start w:val="1"/>
+      <w:numFmt w:val="decimal"/>
+      <w:lvlText w:val="%7."/>
+      <w:lvlJc w:val="left"/>
+      <w:pPr>
+        <w:ind w:left="5388" w:hanging="360"/>
+      </w:pPr>
+    </w:lvl>
+    <w:lvl w:ilvl="7" w:tplc="040C0019" w:tentative="1">
+      <w:start w:val="1"/>
+      <w:numFmt w:val="lowerLetter"/>
+      <w:lvlText w:val="%8."/>
+      <w:lvlJc w:val="left"/>
+      <w:pPr>
+        <w:ind w:left="6108" w:hanging="360"/>
+      </w:pPr>
+    </w:lvl>
+    <w:lvl w:ilvl="8" w:tplc="040C001B" w:tentative="1">
+      <w:start w:val="1"/>
+      <w:numFmt w:val="lowerRoman"/>
+      <w:lvlText w:val="%9."/>
+      <w:lvlJc w:val="right"/>
+      <w:pPr>
+        <w:ind w:left="6828" w:hanging="180"/>
+      </w:pPr>
+    </w:lvl>
+  </w:abstractNum>
+  <w:abstractNum w:abstractNumId="3" w15:restartNumberingAfterBreak="0">
+    <w:nsid w:val="629D71DD"/>
+    <w:multiLevelType w:val="hybridMultilevel"/>
+    <w:tmpl w:val="931C1C2E"/>
+    <w:lvl w:ilvl="0" w:tplc="0A62C84C">
+      <w:start w:val="1"/>
+      <w:numFmt w:val="decimal"/>
+      <w:lvlText w:val="%1."/>
+      <w:lvlJc w:val="left"/>
+      <w:pPr>
+        <w:ind w:left="1068" w:hanging="360"/>
+      </w:pPr>
+      <w:rPr>
+        <w:rFonts w:hint="default"/>
+      </w:rPr>
+    </w:lvl>
+    <w:lvl w:ilvl="1" w:tplc="040C0019" w:tentative="1">
+      <w:start w:val="1"/>
+      <w:numFmt w:val="lowerLetter"/>
+      <w:lvlText w:val="%2."/>
+      <w:lvlJc w:val="left"/>
+      <w:pPr>
+        <w:ind w:left="1788" w:hanging="360"/>
+      </w:pPr>
+    </w:lvl>
+    <w:lvl w:ilvl="2" w:tplc="040C001B" w:tentative="1">
+      <w:start w:val="1"/>
+      <w:numFmt w:val="lowerRoman"/>
+      <w:lvlText w:val="%3."/>
+      <w:lvlJc w:val="right"/>
+      <w:pPr>
+        <w:ind w:left="2508" w:hanging="180"/>
+      </w:pPr>
+    </w:lvl>
+    <w:lvl w:ilvl="3" w:tplc="040C000F" w:tentative="1">
+      <w:start w:val="1"/>
+      <w:numFmt w:val="decimal"/>
+      <w:lvlText w:val="%4."/>
+      <w:lvlJc w:val="left"/>
+      <w:pPr>
+        <w:ind w:left="3228" w:hanging="360"/>
+      </w:pPr>
+    </w:lvl>
+    <w:lvl w:ilvl="4" w:tplc="040C0019" w:tentative="1">
+      <w:start w:val="1"/>
+      <w:numFmt w:val="lowerLetter"/>
+      <w:lvlText w:val="%5."/>
+      <w:lvlJc w:val="left"/>
+      <w:pPr>
+        <w:ind w:left="3948" w:hanging="360"/>
+      </w:pPr>
+    </w:lvl>
+    <w:lvl w:ilvl="5" w:tplc="040C001B" w:tentative="1">
+      <w:start w:val="1"/>
+      <w:numFmt w:val="lowerRoman"/>
+      <w:lvlText w:val="%6."/>
+      <w:lvlJc w:val="right"/>
+      <w:pPr>
+        <w:ind w:left="4668" w:hanging="180"/>
+      </w:pPr>
+    </w:lvl>
+    <w:lvl w:ilvl="6" w:tplc="040C000F" w:tentative="1">
+      <w:start w:val="1"/>
+      <w:numFmt w:val="decimal"/>
+      <w:lvlText w:val="%7."/>
+      <w:lvlJc w:val="left"/>
+      <w:pPr>
+        <w:ind w:left="5388" w:hanging="360"/>
+      </w:pPr>
+    </w:lvl>
+    <w:lvl w:ilvl="7" w:tplc="040C0019" w:tentative="1">
+      <w:start w:val="1"/>
+      <w:numFmt w:val="lowerLetter"/>
+      <w:lvlText w:val="%8."/>
+      <w:lvlJc w:val="left"/>
+      <w:pPr>
+        <w:ind w:left="6108" w:hanging="360"/>
+      </w:pPr>
+    </w:lvl>
+    <w:lvl w:ilvl="8" w:tplc="040C001B" w:tentative="1">
+      <w:start w:val="1"/>
+      <w:numFmt w:val="lowerRoman"/>
+      <w:lvlText w:val="%9."/>
+      <w:lvlJc w:val="right"/>
+      <w:pPr>
+        <w:ind w:left="6828" w:hanging="180"/>
+      </w:pPr>
+    </w:lvl>
+  </w:abstractNum>
+  <w:num w:numId="1">
+    <w:abstractNumId w:val="0"/>
+  </w:num>
+  <w:num w:numId="2">
+    <w:abstractNumId w:val="1"/>
+  </w:num>
+  <w:num w:numId="3">
+    <w:abstractNumId w:val="2"/>
+  </w:num>
+  <w:num w:numId="4">
+    <w:abstractNumId w:val="3"/>
+  </w:num>
+</w:numbering>
 </file>
 
 <file path=word/styles.xml><?xml version="1.0" encoding="utf-8"?>
@@ -735,6 +1605,17 @@
     <w:uiPriority w:val="99"/>
     <w:rsid w:val="00AF19CB"/>
   </w:style>
+  <w:style w:type="paragraph" w:styleId="Paragraphedeliste">
+    <w:name w:val="List Paragraph"/>
+    <w:basedOn w:val="Normal"/>
+    <w:uiPriority w:val="34"/>
+    <w:qFormat/>
+    <w:rsid w:val="002D409D"/>
+    <w:pPr>
+      <w:ind w:left="720"/>
+      <w:contextualSpacing/>
+    </w:pPr>
+  </w:style>
 </w:styles>
 </file>
 

</xml_diff>

<commit_message>
Travail sur fichier documentation et fichier preuves
</commit_message>
<xml_diff>
--- a/Documentation/DOCUMENTATION.docx
+++ b/Documentation/DOCUMENTATION.docx
@@ -517,13 +517,7 @@
         <w:rPr>
           <w:rFonts w:ascii="Helvetica" w:hAnsi="Helvetica" w:cs="Helvetica"/>
         </w:rPr>
-        <w:t xml:space="preserve">L’utilisateur va pouvoir </w:t>
-      </w:r>
-      <w:r>
-        <w:rPr>
-          <w:rFonts w:ascii="Helvetica" w:hAnsi="Helvetica" w:cs="Helvetica"/>
-        </w:rPr>
-        <w:t>consulter sa collection de carnets de voyage.</w:t>
+        <w:t>L’utilisateur va pouvoir consulter sa collection de carnets de voyage.</w:t>
       </w:r>
       <w:r>
         <w:rPr>
@@ -578,19 +572,7 @@
         <w:rPr>
           <w:rFonts w:ascii="Helvetica" w:hAnsi="Helvetica" w:cs="Helvetica"/>
         </w:rPr>
-        <w:t xml:space="preserve">L’utilisateur clique sur l’icône </w:t>
-      </w:r>
-      <w:r>
-        <w:rPr>
-          <w:rFonts w:ascii="Helvetica" w:hAnsi="Helvetica" w:cs="Helvetica"/>
-        </w:rPr>
-        <w:t>« carnets »</w:t>
-      </w:r>
-      <w:r>
-        <w:rPr>
-          <w:rFonts w:ascii="Helvetica" w:hAnsi="Helvetica" w:cs="Helvetica"/>
-        </w:rPr>
-        <w:t xml:space="preserve"> de la barre de navigation.</w:t>
+        <w:t>L’utilisateur clique sur l’icône « carnets » de la barre de navigation.</w:t>
       </w:r>
     </w:p>
     <w:p>
@@ -608,13 +590,7 @@
         <w:rPr>
           <w:rFonts w:ascii="Helvetica" w:hAnsi="Helvetica" w:cs="Helvetica"/>
         </w:rPr>
-        <w:t xml:space="preserve">L’utilisateur accède à la page lui permettant de </w:t>
-      </w:r>
-      <w:r>
-        <w:rPr>
-          <w:rFonts w:ascii="Helvetica" w:hAnsi="Helvetica" w:cs="Helvetica"/>
-        </w:rPr>
-        <w:t>visualiser tous ses carnets de voyage.</w:t>
+        <w:t>L’utilisateur accède à la page lui permettant de visualiser tous ses carnets de voyage.</w:t>
       </w:r>
     </w:p>
     <w:p>
@@ -634,12 +610,227 @@
         </w:rPr>
         <w:t>L’utilisateur peut cliquer sur un carnet pour afficher son contenu.</w:t>
       </w:r>
+    </w:p>
+    <w:p/>
+    <w:p>
+      <w:pPr>
+        <w:rPr>
+          <w:rFonts w:ascii="Helvetica" w:hAnsi="Helvetica" w:cs="Helvetica"/>
+          <w:color w:val="C00000"/>
+        </w:rPr>
+      </w:pPr>
+      <w:r>
+        <w:rPr>
+          <w:rFonts w:ascii="Helvetica" w:hAnsi="Helvetica" w:cs="Helvetica"/>
+          <w:b/>
+          <w:u w:val="single"/>
+        </w:rPr>
+        <w:t xml:space="preserve">DIAGRAMME </w:t>
+      </w:r>
+      <w:r>
+        <w:rPr>
+          <w:rFonts w:ascii="Helvetica" w:hAnsi="Helvetica" w:cs="Helvetica"/>
+          <w:b/>
+          <w:u w:val="single"/>
+        </w:rPr>
+        <w:t>REPRESENTANT NOTRE APPLICATION</w:t>
+      </w:r>
+      <w:r>
+        <w:rPr>
+          <w:rFonts w:ascii="Helvetica" w:hAnsi="Helvetica" w:cs="Helvetica"/>
+          <w:b/>
+          <w:u w:val="single"/>
+        </w:rPr>
+        <w:t> :</w:t>
+      </w:r>
+      <w:r>
+        <w:rPr>
+          <w:rFonts w:ascii="Helvetica" w:hAnsi="Helvetica" w:cs="Helvetica"/>
+        </w:rPr>
+        <w:t xml:space="preserve"> </w:t>
+      </w:r>
+    </w:p>
+    <w:p/>
+    <w:p>
+      <w:r>
+        <w:rPr>
+          <w:noProof/>
+          <w:lang w:eastAsia="fr-FR"/>
+        </w:rPr>
+        <w:drawing>
+          <wp:inline distT="0" distB="0" distL="0" distR="0">
+            <wp:extent cx="5760720" cy="4872990"/>
+            <wp:effectExtent l="0" t="0" r="0" b="3810"/>
+            <wp:docPr id="2" name="Image 2"/>
+            <wp:cNvGraphicFramePr>
+              <a:graphicFrameLocks xmlns:a="http://schemas.openxmlformats.org/drawingml/2006/main" noChangeAspect="1"/>
+            </wp:cNvGraphicFramePr>
+            <a:graphic xmlns:a="http://schemas.openxmlformats.org/drawingml/2006/main">
+              <a:graphicData uri="http://schemas.openxmlformats.org/drawingml/2006/picture">
+                <pic:pic xmlns:pic="http://schemas.openxmlformats.org/drawingml/2006/picture">
+                  <pic:nvPicPr>
+                    <pic:cNvPr id="2" name="ClassDiagram1.jpg"/>
+                    <pic:cNvPicPr/>
+                  </pic:nvPicPr>
+                  <pic:blipFill>
+                    <a:blip r:embed="rId8" cstate="print">
+                      <a:extLst>
+                        <a:ext uri="{28A0092B-C50C-407E-A947-70E740481C1C}">
+                          <a14:useLocalDpi xmlns:a14="http://schemas.microsoft.com/office/drawing/2010/main" val="0"/>
+                        </a:ext>
+                      </a:extLst>
+                    </a:blip>
+                    <a:stretch>
+                      <a:fillRect/>
+                    </a:stretch>
+                  </pic:blipFill>
+                  <pic:spPr>
+                    <a:xfrm>
+                      <a:off x="0" y="0"/>
+                      <a:ext cx="5760720" cy="4872990"/>
+                    </a:xfrm>
+                    <a:prstGeom prst="rect">
+                      <a:avLst/>
+                    </a:prstGeom>
+                  </pic:spPr>
+                </pic:pic>
+              </a:graphicData>
+            </a:graphic>
+          </wp:inline>
+        </w:drawing>
+      </w:r>
+    </w:p>
+    <w:p/>
+    <w:p>
+      <w:pPr>
+        <w:rPr>
+          <w:rFonts w:ascii="Helvetica" w:hAnsi="Helvetica" w:cs="Helvetica"/>
+          <w:b/>
+          <w:u w:val="single"/>
+        </w:rPr>
+      </w:pPr>
+    </w:p>
+    <w:p>
+      <w:pPr>
+        <w:rPr>
+          <w:rFonts w:ascii="Helvetica" w:hAnsi="Helvetica" w:cs="Helvetica"/>
+          <w:b/>
+          <w:u w:val="single"/>
+        </w:rPr>
+      </w:pPr>
+    </w:p>
+    <w:p>
+      <w:pPr>
+        <w:rPr>
+          <w:rFonts w:ascii="Helvetica" w:hAnsi="Helvetica" w:cs="Helvetica"/>
+          <w:b/>
+          <w:u w:val="single"/>
+        </w:rPr>
+      </w:pPr>
+    </w:p>
+    <w:p>
+      <w:pPr>
+        <w:rPr>
+          <w:rFonts w:ascii="Helvetica" w:hAnsi="Helvetica" w:cs="Helvetica"/>
+          <w:b/>
+          <w:u w:val="single"/>
+        </w:rPr>
+      </w:pPr>
+      <w:r>
+        <w:rPr>
+          <w:rFonts w:ascii="Helvetica" w:hAnsi="Helvetica" w:cs="Helvetica"/>
+          <w:b/>
+          <w:u w:val="single"/>
+        </w:rPr>
+        <w:lastRenderedPageBreak/>
+        <w:t>DESCRIPTION DE CE DIAGRAMME :</w:t>
+      </w:r>
+    </w:p>
+    <w:p>
+      <w:pPr>
+        <w:rPr>
+          <w:rFonts w:ascii="Helvetica" w:hAnsi="Helvetica" w:cs="Helvetica"/>
+        </w:rPr>
+      </w:pPr>
+      <w:r>
+        <w:rPr>
+          <w:rFonts w:ascii="Helvetica" w:hAnsi="Helvetica" w:cs="Helvetica"/>
+        </w:rPr>
+        <w:t>Notre application est divisée en deux packages essentiels : la vue et le modèle. Le modèle contient toutes les données nécessaires au fonctionnement de l’application, c’est à dire, dans notre cas, il contient la structure des carnets</w:t>
+      </w:r>
       <w:bookmarkStart w:id="0" w:name="_GoBack"/>
       <w:bookmarkEnd w:id="0"/>
-    </w:p>
-    <w:p/>
+      <w:r>
+        <w:rPr>
+          <w:rFonts w:ascii="Helvetica" w:hAnsi="Helvetica" w:cs="Helvetica"/>
+        </w:rPr>
+        <w:t xml:space="preserve">. </w:t>
+      </w:r>
+    </w:p>
+    <w:p>
+      <w:pPr>
+        <w:rPr>
+          <w:rFonts w:ascii="Helvetica" w:hAnsi="Helvetica" w:cs="Helvetica"/>
+        </w:rPr>
+      </w:pPr>
+      <w:r>
+        <w:rPr>
+          <w:rFonts w:ascii="Helvetica" w:hAnsi="Helvetica" w:cs="Helvetica"/>
+        </w:rPr>
+        <w:t xml:space="preserve">La classe </w:t>
+      </w:r>
+      <w:proofErr w:type="spellStart"/>
+      <w:r>
+        <w:rPr>
+          <w:rFonts w:ascii="Helvetica" w:hAnsi="Helvetica" w:cs="Helvetica"/>
+        </w:rPr>
+        <w:t>GestionnaireDeCarnet</w:t>
+      </w:r>
+      <w:proofErr w:type="spellEnd"/>
+      <w:r>
+        <w:rPr>
+          <w:rFonts w:ascii="Helvetica" w:hAnsi="Helvetica" w:cs="Helvetica"/>
+        </w:rPr>
+        <w:t xml:space="preserve"> est le contrôleur, qui permet à la classe Carnet de n’avoir qu’une seule responsabilité (conformément au principe « S » des principes S.O.L.I.D.). Comme son nom l’indique, cette classe est responsable de la gestion des carnets, c’est à dire qu’elle contient une liste de tous les carnets enregistrés par l’utilisateur.</w:t>
+      </w:r>
+    </w:p>
+    <w:p>
+      <w:pPr>
+        <w:rPr>
+          <w:rFonts w:ascii="Helvetica" w:hAnsi="Helvetica" w:cs="Helvetica"/>
+        </w:rPr>
+      </w:pPr>
+      <w:r>
+        <w:rPr>
+          <w:rFonts w:ascii="Helvetica" w:hAnsi="Helvetica" w:cs="Helvetica"/>
+        </w:rPr>
+        <w:t xml:space="preserve">La vue quant à elle contient d’un côté les fragments qui sont nécessaires à l’affichage de l’application, et le package </w:t>
+      </w:r>
+      <w:proofErr w:type="spellStart"/>
+      <w:r>
+        <w:rPr>
+          <w:rFonts w:ascii="Helvetica" w:hAnsi="Helvetica" w:cs="Helvetica"/>
+        </w:rPr>
+        <w:t>adaptater</w:t>
+      </w:r>
+      <w:proofErr w:type="spellEnd"/>
+      <w:r>
+        <w:rPr>
+          <w:rFonts w:ascii="Helvetica" w:hAnsi="Helvetica" w:cs="Helvetica"/>
+        </w:rPr>
+        <w:t xml:space="preserve"> qui nous est utile pour la mise en forme des données dans ces fragments (c’est un intermédiaire entre le modèle et les fragments).</w:t>
+      </w:r>
+    </w:p>
+    <w:p>
+      <w:r>
+        <w:rPr>
+          <w:rFonts w:ascii="Helvetica" w:hAnsi="Helvetica" w:cs="Helvetica"/>
+        </w:rPr>
+        <w:t>La vue ne fait que relayer les évènements au modèle qui par la suite va les traiter.</w:t>
+      </w:r>
+    </w:p>
     <w:sectPr>
-      <w:headerReference w:type="default" r:id="rId8"/>
+      <w:headerReference w:type="default" r:id="rId9"/>
       <w:pgSz w:w="11906" w:h="16838"/>
       <w:pgMar w:top="1417" w:right="1417" w:bottom="1417" w:left="1417" w:header="708" w:footer="708" w:gutter="0"/>
       <w:cols w:space="708"/>

</xml_diff>